<commit_message>
Updated project with AOP and some other feature
</commit_message>
<xml_diff>
--- a/TweetOpenAPIDoc.docx
+++ b/TweetOpenAPIDoc.docx
@@ -61,16 +61,7 @@
           <w:bCs/>
           <w:noProof/>
         </w:rPr>
-        <w:t>Emp.Id</w:t>
-      </w:r>
-      <w:r>
-        <w:rPr>
-          <w:rFonts w:ascii="Times New Roman" w:hAnsi="Times New Roman" w:cs="Times New Roman"/>
-          <w:b/>
-          <w:bCs/>
-          <w:noProof/>
-        </w:rPr>
-        <w:t>:- 841771</w:t>
+        <w:t>Emp.Id:- 841771</w:t>
       </w:r>
     </w:p>
     <w:p>
@@ -162,84 +153,206 @@
     </w:p>
     <w:p>
       <w:pPr>
-        <w:rPr>
-          <w:noProof/>
-        </w:rPr>
-      </w:pPr>
-      <w:r>
-        <w:rPr>
-          <w:b/>
-          <w:bCs/>
-          <w:noProof/>
-        </w:rPr>
-        <w:t>OpenAPI Access url</w:t>
-      </w:r>
-      <w:r>
-        <w:rPr>
-          <w:noProof/>
-        </w:rPr>
-        <w:t xml:space="preserve"> :- </w:t>
-      </w:r>
-      <w:hyperlink r:id="rId7" w:history="1">
-        <w:r>
-          <w:rPr>
-            <w:rStyle w:val="Hyperlink"/>
-            <w:rFonts w:ascii="Times New Roman" w:hAnsi="Times New Roman" w:cs="Times New Roman"/>
-            <w:b/>
-            <w:bCs/>
-            <w:noProof/>
-          </w:rPr>
-          <w:t>http://localhost:9191/swagger-ui/index.html</w:t>
-        </w:r>
-      </w:hyperlink>
-    </w:p>
-    <w:p>
-      <w:pPr>
-        <w:rPr>
-          <w:noProof/>
-        </w:rPr>
-      </w:pPr>
-    </w:p>
-    <w:p>
-      <w:pPr>
         <w:pStyle w:val="ListParagraph"/>
-        <w:numPr>
-          <w:ilvl w:val="0"/>
-          <w:numId w:val="2"/>
-        </w:numPr>
-        <w:rPr>
-          <w:noProof/>
-        </w:rPr>
-      </w:pPr>
-      <w:r>
-        <w:rPr>
-          <w:noProof/>
-        </w:rPr>
-        <w:t>LoginController :-</w:t>
-      </w:r>
-    </w:p>
-    <w:p>
-      <w:pPr>
-        <w:rPr>
-          <w:noProof/>
-        </w:rPr>
-      </w:pPr>
-    </w:p>
-    <w:p>
-      <w:pPr>
-        <w:rPr>
-          <w:noProof/>
-        </w:rPr>
-      </w:pPr>
-      <w:r>
-        <w:rPr>
+        <w:rPr>
+          <w:noProof/>
+        </w:rPr>
+      </w:pPr>
+    </w:p>
+    <w:p>
+      <w:pPr>
+        <w:rPr>
+          <w:b/>
+          <w:bCs/>
+          <w:noProof/>
+        </w:rPr>
+      </w:pPr>
+      <w:r>
+        <w:rPr>
+          <w:b/>
+          <w:bCs/>
+          <w:noProof/>
+        </w:rPr>
+        <w:t xml:space="preserve">Tweet-App-UI :- </w:t>
+      </w:r>
+    </w:p>
+    <w:p>
+      <w:pPr>
+        <w:rPr>
+          <w:b/>
+          <w:bCs/>
+          <w:noProof/>
+        </w:rPr>
+      </w:pPr>
+      <w:r>
+        <w:rPr>
+          <w:b/>
+          <w:bCs/>
+          <w:noProof/>
+        </w:rPr>
+        <w:t xml:space="preserve">Login-page :- </w:t>
+      </w:r>
+    </w:p>
+    <w:p>
+      <w:pPr>
+        <w:rPr>
+          <w:b/>
+          <w:bCs/>
+          <w:noProof/>
+        </w:rPr>
+      </w:pPr>
+      <w:r>
+        <w:rPr>
+          <w:b/>
+          <w:bCs/>
           <w:noProof/>
         </w:rPr>
         <w:drawing>
-          <wp:inline distT="0" distB="0" distL="0" distR="0" wp14:anchorId="2AF1552A" wp14:editId="268E8815">
-            <wp:extent cx="5731510" cy="3222625"/>
+          <wp:inline distT="0" distB="0" distL="0" distR="0" wp14:anchorId="1033A9A8" wp14:editId="46F2C03A">
+            <wp:extent cx="5731510" cy="2940050"/>
             <wp:effectExtent l="0" t="0" r="2540" b="0"/>
-            <wp:docPr id="3" name="Picture 3"/>
+            <wp:docPr id="5" name="Picture 5"/>
+            <wp:cNvGraphicFramePr>
+              <a:graphicFrameLocks xmlns:a="http://schemas.openxmlformats.org/drawingml/2006/main" noChangeAspect="1"/>
+            </wp:cNvGraphicFramePr>
+            <a:graphic xmlns:a="http://schemas.openxmlformats.org/drawingml/2006/main">
+              <a:graphicData uri="http://schemas.openxmlformats.org/drawingml/2006/picture">
+                <pic:pic xmlns:pic="http://schemas.openxmlformats.org/drawingml/2006/picture">
+                  <pic:nvPicPr>
+                    <pic:cNvPr id="1" name=""/>
+                    <pic:cNvPicPr/>
+                  </pic:nvPicPr>
+                  <pic:blipFill>
+                    <a:blip r:embed="rId7"/>
+                    <a:stretch>
+                      <a:fillRect/>
+                    </a:stretch>
+                  </pic:blipFill>
+                  <pic:spPr>
+                    <a:xfrm>
+                      <a:off x="0" y="0"/>
+                      <a:ext cx="5731510" cy="2940050"/>
+                    </a:xfrm>
+                    <a:prstGeom prst="rect">
+                      <a:avLst/>
+                    </a:prstGeom>
+                  </pic:spPr>
+                </pic:pic>
+              </a:graphicData>
+            </a:graphic>
+          </wp:inline>
+        </w:drawing>
+      </w:r>
+    </w:p>
+    <w:p>
+      <w:pPr>
+        <w:rPr>
+          <w:b/>
+          <w:bCs/>
+          <w:noProof/>
+        </w:rPr>
+      </w:pPr>
+    </w:p>
+    <w:p>
+      <w:pPr>
+        <w:rPr>
+          <w:b/>
+          <w:bCs/>
+          <w:noProof/>
+        </w:rPr>
+      </w:pPr>
+    </w:p>
+    <w:p>
+      <w:pPr>
+        <w:rPr>
+          <w:b/>
+          <w:bCs/>
+          <w:noProof/>
+        </w:rPr>
+      </w:pPr>
+    </w:p>
+    <w:p>
+      <w:pPr>
+        <w:rPr>
+          <w:b/>
+          <w:bCs/>
+          <w:noProof/>
+        </w:rPr>
+      </w:pPr>
+    </w:p>
+    <w:p>
+      <w:pPr>
+        <w:rPr>
+          <w:b/>
+          <w:bCs/>
+          <w:noProof/>
+        </w:rPr>
+      </w:pPr>
+    </w:p>
+    <w:p>
+      <w:pPr>
+        <w:rPr>
+          <w:b/>
+          <w:bCs/>
+          <w:noProof/>
+        </w:rPr>
+      </w:pPr>
+    </w:p>
+    <w:p>
+      <w:pPr>
+        <w:rPr>
+          <w:b/>
+          <w:bCs/>
+          <w:noProof/>
+        </w:rPr>
+      </w:pPr>
+    </w:p>
+    <w:p>
+      <w:pPr>
+        <w:rPr>
+          <w:b/>
+          <w:bCs/>
+          <w:noProof/>
+        </w:rPr>
+      </w:pPr>
+    </w:p>
+    <w:p>
+      <w:pPr>
+        <w:rPr>
+          <w:b/>
+          <w:bCs/>
+          <w:noProof/>
+        </w:rPr>
+      </w:pPr>
+      <w:r>
+        <w:rPr>
+          <w:b/>
+          <w:bCs/>
+          <w:noProof/>
+        </w:rPr>
+        <w:lastRenderedPageBreak/>
+        <w:t>Sign-up-page :-</w:t>
+      </w:r>
+    </w:p>
+    <w:p>
+      <w:pPr>
+        <w:rPr>
+          <w:b/>
+          <w:bCs/>
+          <w:noProof/>
+        </w:rPr>
+      </w:pPr>
+      <w:r>
+        <w:rPr>
+          <w:b/>
+          <w:bCs/>
+          <w:noProof/>
+        </w:rPr>
+        <w:drawing>
+          <wp:inline distT="0" distB="0" distL="0" distR="0" wp14:anchorId="5836379D" wp14:editId="7379683A">
+            <wp:extent cx="5731510" cy="2931795"/>
+            <wp:effectExtent l="0" t="0" r="2540" b="1905"/>
+            <wp:docPr id="6" name="Picture 6"/>
             <wp:cNvGraphicFramePr>
               <a:graphicFrameLocks xmlns:a="http://schemas.openxmlformats.org/drawingml/2006/main" noChangeAspect="1"/>
             </wp:cNvGraphicFramePr>
@@ -259,7 +372,7 @@
                   <pic:spPr>
                     <a:xfrm>
                       <a:off x="0" y="0"/>
-                      <a:ext cx="5731510" cy="3222625"/>
+                      <a:ext cx="5731510" cy="2931795"/>
                     </a:xfrm>
                     <a:prstGeom prst="rect">
                       <a:avLst/>
@@ -275,122 +388,66 @@
     <w:p>
       <w:pPr>
         <w:rPr>
-          <w:noProof/>
-        </w:rPr>
-      </w:pPr>
-    </w:p>
-    <w:p>
-      <w:pPr>
-        <w:rPr>
-          <w:noProof/>
-        </w:rPr>
-      </w:pPr>
-    </w:p>
-    <w:p>
-      <w:pPr>
-        <w:rPr>
-          <w:noProof/>
-        </w:rPr>
-      </w:pPr>
-    </w:p>
-    <w:p>
-      <w:pPr>
-        <w:rPr>
-          <w:noProof/>
-        </w:rPr>
-      </w:pPr>
-    </w:p>
-    <w:p>
-      <w:pPr>
-        <w:rPr>
-          <w:noProof/>
-        </w:rPr>
-      </w:pPr>
-    </w:p>
-    <w:p>
-      <w:pPr>
-        <w:rPr>
-          <w:noProof/>
-        </w:rPr>
-      </w:pPr>
-    </w:p>
-    <w:p>
-      <w:pPr>
-        <w:pStyle w:val="ListParagraph"/>
-        <w:numPr>
-          <w:ilvl w:val="0"/>
-          <w:numId w:val="3"/>
-        </w:numPr>
-        <w:rPr>
-          <w:rFonts w:ascii="Times New Roman" w:hAnsi="Times New Roman" w:cs="Times New Roman"/>
-          <w:noProof/>
-        </w:rPr>
-      </w:pPr>
-      <w:r>
-        <w:rPr>
-          <w:rFonts w:ascii="Times New Roman" w:hAnsi="Times New Roman" w:cs="Times New Roman"/>
-          <w:noProof/>
-        </w:rPr>
-        <w:lastRenderedPageBreak/>
-        <w:t>Login API</w:t>
-      </w:r>
-      <w:r>
-        <w:rPr>
-          <w:rFonts w:ascii="Times New Roman" w:hAnsi="Times New Roman" w:cs="Times New Roman"/>
-          <w:noProof/>
-        </w:rPr>
-        <w:t xml:space="preserve"> :- </w:t>
-      </w:r>
-    </w:p>
-    <w:p>
-      <w:pPr>
-        <w:pStyle w:val="ListParagraph"/>
-        <w:rPr>
-          <w:rFonts w:ascii="Times New Roman" w:hAnsi="Times New Roman" w:cs="Times New Roman"/>
-          <w:noProof/>
-        </w:rPr>
-      </w:pPr>
-    </w:p>
-    <w:p>
-      <w:pPr>
-        <w:pStyle w:val="ListParagraph"/>
-        <w:rPr>
-          <w:rFonts w:ascii="Times New Roman" w:hAnsi="Times New Roman" w:cs="Times New Roman"/>
-          <w:noProof/>
-        </w:rPr>
-      </w:pPr>
-      <w:r>
-        <w:rPr>
-          <w:rFonts w:ascii="Times New Roman" w:hAnsi="Times New Roman" w:cs="Times New Roman"/>
-          <w:noProof/>
-        </w:rPr>
-        <w:t>This is how proper exception will throw to user in Response. If provide the wrong username and password.</w:t>
-      </w:r>
-    </w:p>
-    <w:p>
-      <w:pPr>
-        <w:pStyle w:val="ListParagraph"/>
-        <w:rPr>
-          <w:rFonts w:ascii="Times New Roman" w:hAnsi="Times New Roman" w:cs="Times New Roman"/>
-          <w:noProof/>
-        </w:rPr>
-      </w:pPr>
-    </w:p>
-    <w:p>
-      <w:pPr>
-        <w:rPr>
-          <w:noProof/>
-        </w:rPr>
-      </w:pPr>
-      <w:r>
-        <w:rPr>
+          <w:b/>
+          <w:bCs/>
+          <w:noProof/>
+        </w:rPr>
+      </w:pPr>
+    </w:p>
+    <w:p>
+      <w:pPr>
+        <w:rPr>
+          <w:b/>
+          <w:bCs/>
+          <w:noProof/>
+        </w:rPr>
+      </w:pPr>
+    </w:p>
+    <w:p>
+      <w:pPr>
+        <w:rPr>
+          <w:b/>
+          <w:bCs/>
+          <w:noProof/>
+        </w:rPr>
+      </w:pPr>
+    </w:p>
+    <w:p>
+      <w:pPr>
+        <w:rPr>
+          <w:b/>
+          <w:bCs/>
+          <w:noProof/>
+        </w:rPr>
+      </w:pPr>
+      <w:r>
+        <w:rPr>
+          <w:b/>
+          <w:bCs/>
+          <w:noProof/>
+        </w:rPr>
+        <w:t>Dashbord :- (default All tweet will shown to user)</w:t>
+      </w:r>
+    </w:p>
+    <w:p>
+      <w:pPr>
+        <w:rPr>
+          <w:b/>
+          <w:bCs/>
+          <w:noProof/>
+        </w:rPr>
+      </w:pPr>
+      <w:r>
+        <w:rPr>
+          <w:b/>
+          <w:bCs/>
           <w:noProof/>
         </w:rPr>
         <w:drawing>
-          <wp:inline distT="0" distB="0" distL="0" distR="0" wp14:anchorId="1543A31C" wp14:editId="1012F1FB">
-            <wp:extent cx="5731510" cy="3222625"/>
+          <wp:inline distT="0" distB="0" distL="0" distR="0" wp14:anchorId="24B21C32" wp14:editId="2D9B247D">
+            <wp:extent cx="5731510" cy="2915285"/>
             <wp:effectExtent l="0" t="0" r="2540" b="0"/>
-            <wp:docPr id="1" name="Picture 1"/>
+            <wp:docPr id="7" name="Picture 7"/>
             <wp:cNvGraphicFramePr>
               <a:graphicFrameLocks xmlns:a="http://schemas.openxmlformats.org/drawingml/2006/main" noChangeAspect="1"/>
             </wp:cNvGraphicFramePr>
@@ -410,7 +467,7 @@
                   <pic:spPr>
                     <a:xfrm>
                       <a:off x="0" y="0"/>
-                      <a:ext cx="5731510" cy="3222625"/>
+                      <a:ext cx="5731510" cy="2915285"/>
                     </a:xfrm>
                     <a:prstGeom prst="rect">
                       <a:avLst/>
@@ -426,46 +483,102 @@
     <w:p>
       <w:pPr>
         <w:rPr>
-          <w:noProof/>
-        </w:rPr>
-      </w:pPr>
-    </w:p>
-    <w:p>
-      <w:pPr>
-        <w:rPr>
-          <w:noProof/>
-        </w:rPr>
-      </w:pPr>
-    </w:p>
-    <w:p>
-      <w:pPr>
-        <w:rPr>
-          <w:rFonts w:ascii="Times New Roman" w:hAnsi="Times New Roman" w:cs="Times New Roman"/>
-          <w:noProof/>
-          <w:sz w:val="28"/>
-          <w:szCs w:val="28"/>
-        </w:rPr>
-      </w:pPr>
-      <w:r>
-        <w:rPr>
-          <w:rFonts w:ascii="Times New Roman" w:hAnsi="Times New Roman" w:cs="Times New Roman"/>
-          <w:noProof/>
-          <w:sz w:val="28"/>
-          <w:szCs w:val="28"/>
-        </w:rPr>
-        <w:t>Other API :-</w:t>
-      </w:r>
-    </w:p>
-    <w:p>
-      <w:r>
-        <w:rPr>
+          <w:b/>
+          <w:bCs/>
+          <w:noProof/>
+        </w:rPr>
+      </w:pPr>
+    </w:p>
+    <w:p>
+      <w:pPr>
+        <w:rPr>
+          <w:b/>
+          <w:bCs/>
+          <w:noProof/>
+        </w:rPr>
+      </w:pPr>
+    </w:p>
+    <w:p>
+      <w:pPr>
+        <w:rPr>
+          <w:b/>
+          <w:bCs/>
+          <w:noProof/>
+        </w:rPr>
+      </w:pPr>
+    </w:p>
+    <w:p>
+      <w:pPr>
+        <w:rPr>
+          <w:b/>
+          <w:bCs/>
+          <w:noProof/>
+        </w:rPr>
+      </w:pPr>
+    </w:p>
+    <w:p>
+      <w:pPr>
+        <w:rPr>
+          <w:b/>
+          <w:bCs/>
+          <w:noProof/>
+        </w:rPr>
+      </w:pPr>
+    </w:p>
+    <w:p>
+      <w:pPr>
+        <w:rPr>
+          <w:b/>
+          <w:bCs/>
+          <w:noProof/>
+        </w:rPr>
+      </w:pPr>
+    </w:p>
+    <w:p>
+      <w:pPr>
+        <w:rPr>
+          <w:b/>
+          <w:bCs/>
+          <w:noProof/>
+        </w:rPr>
+      </w:pPr>
+    </w:p>
+    <w:p>
+      <w:pPr>
+        <w:rPr>
+          <w:b/>
+          <w:bCs/>
+          <w:noProof/>
+        </w:rPr>
+      </w:pPr>
+      <w:r>
+        <w:rPr>
+          <w:b/>
+          <w:bCs/>
+          <w:noProof/>
+        </w:rPr>
+        <w:t>Comment section :-</w:t>
+      </w:r>
+    </w:p>
+    <w:p>
+      <w:pPr>
+        <w:rPr>
+          <w:b/>
+          <w:bCs/>
+          <w:noProof/>
+        </w:rPr>
+      </w:pPr>
+      <w:r>
+        <w:rPr>
+          <w:b/>
+          <w:bCs/>
           <w:noProof/>
         </w:rPr>
         <w:drawing>
-          <wp:inline distT="0" distB="0" distL="0" distR="0" wp14:anchorId="7D9DFBCE" wp14:editId="53135A81">
-            <wp:extent cx="5731510" cy="3222625"/>
-            <wp:effectExtent l="0" t="0" r="2540" b="0"/>
-            <wp:docPr id="2" name="Picture 2"/>
+          <wp:inline distT="0" distB="0" distL="0" distR="0" wp14:anchorId="4283D78E" wp14:editId="25B475DF">
+            <wp:extent cx="5731510" cy="3021330"/>
+            <wp:effectExtent l="0" t="0" r="2540" b="7620"/>
+            <wp:docPr id="8" name="Picture 8"/>
             <wp:cNvGraphicFramePr>
               <a:graphicFrameLocks xmlns:a="http://schemas.openxmlformats.org/drawingml/2006/main" noChangeAspect="1"/>
             </wp:cNvGraphicFramePr>
@@ -485,6 +598,318 @@
                   <pic:spPr>
                     <a:xfrm>
                       <a:off x="0" y="0"/>
+                      <a:ext cx="5731510" cy="3021330"/>
+                    </a:xfrm>
+                    <a:prstGeom prst="rect">
+                      <a:avLst/>
+                    </a:prstGeom>
+                  </pic:spPr>
+                </pic:pic>
+              </a:graphicData>
+            </a:graphic>
+          </wp:inline>
+        </w:drawing>
+      </w:r>
+    </w:p>
+    <w:p>
+      <w:pPr>
+        <w:rPr>
+          <w:b/>
+          <w:bCs/>
+          <w:noProof/>
+        </w:rPr>
+      </w:pPr>
+    </w:p>
+    <w:p>
+      <w:pPr>
+        <w:rPr>
+          <w:b/>
+          <w:bCs/>
+          <w:noProof/>
+        </w:rPr>
+      </w:pPr>
+      <w:r>
+        <w:rPr>
+          <w:b/>
+          <w:bCs/>
+          <w:noProof/>
+        </w:rPr>
+        <w:t>Add-tweet-page :-</w:t>
+      </w:r>
+    </w:p>
+    <w:p>
+      <w:pPr>
+        <w:rPr>
+          <w:b/>
+          <w:bCs/>
+          <w:noProof/>
+        </w:rPr>
+      </w:pPr>
+      <w:r>
+        <w:rPr>
+          <w:b/>
+          <w:bCs/>
+          <w:noProof/>
+        </w:rPr>
+        <w:drawing>
+          <wp:inline distT="0" distB="0" distL="0" distR="0" wp14:anchorId="2FB992A3" wp14:editId="420F3C7C">
+            <wp:extent cx="5731510" cy="3058160"/>
+            <wp:effectExtent l="0" t="0" r="2540" b="8890"/>
+            <wp:docPr id="9" name="Picture 9"/>
+            <wp:cNvGraphicFramePr>
+              <a:graphicFrameLocks xmlns:a="http://schemas.openxmlformats.org/drawingml/2006/main" noChangeAspect="1"/>
+            </wp:cNvGraphicFramePr>
+            <a:graphic xmlns:a="http://schemas.openxmlformats.org/drawingml/2006/main">
+              <a:graphicData uri="http://schemas.openxmlformats.org/drawingml/2006/picture">
+                <pic:pic xmlns:pic="http://schemas.openxmlformats.org/drawingml/2006/picture">
+                  <pic:nvPicPr>
+                    <pic:cNvPr id="1" name=""/>
+                    <pic:cNvPicPr/>
+                  </pic:nvPicPr>
+                  <pic:blipFill>
+                    <a:blip r:embed="rId11"/>
+                    <a:stretch>
+                      <a:fillRect/>
+                    </a:stretch>
+                  </pic:blipFill>
+                  <pic:spPr>
+                    <a:xfrm>
+                      <a:off x="0" y="0"/>
+                      <a:ext cx="5731510" cy="3058160"/>
+                    </a:xfrm>
+                    <a:prstGeom prst="rect">
+                      <a:avLst/>
+                    </a:prstGeom>
+                  </pic:spPr>
+                </pic:pic>
+              </a:graphicData>
+            </a:graphic>
+          </wp:inline>
+        </w:drawing>
+      </w:r>
+    </w:p>
+    <w:p>
+      <w:pPr>
+        <w:rPr>
+          <w:b/>
+          <w:bCs/>
+          <w:noProof/>
+        </w:rPr>
+      </w:pPr>
+    </w:p>
+    <w:p>
+      <w:pPr>
+        <w:rPr>
+          <w:b/>
+          <w:bCs/>
+          <w:noProof/>
+        </w:rPr>
+      </w:pPr>
+    </w:p>
+    <w:p>
+      <w:pPr>
+        <w:rPr>
+          <w:b/>
+          <w:bCs/>
+          <w:noProof/>
+        </w:rPr>
+      </w:pPr>
+    </w:p>
+    <w:p>
+      <w:pPr>
+        <w:rPr>
+          <w:b/>
+          <w:bCs/>
+          <w:noProof/>
+        </w:rPr>
+      </w:pPr>
+    </w:p>
+    <w:p>
+      <w:pPr>
+        <w:rPr>
+          <w:b/>
+          <w:bCs/>
+          <w:noProof/>
+        </w:rPr>
+      </w:pPr>
+      <w:r>
+        <w:rPr>
+          <w:b/>
+          <w:bCs/>
+          <w:noProof/>
+        </w:rPr>
+        <w:lastRenderedPageBreak/>
+        <w:t>Edit-tweet :-</w:t>
+      </w:r>
+    </w:p>
+    <w:p>
+      <w:pPr>
+        <w:rPr>
+          <w:b/>
+          <w:bCs/>
+          <w:noProof/>
+        </w:rPr>
+      </w:pPr>
+    </w:p>
+    <w:p>
+      <w:pPr>
+        <w:rPr>
+          <w:b/>
+          <w:bCs/>
+          <w:noProof/>
+        </w:rPr>
+      </w:pPr>
+      <w:r>
+        <w:rPr>
+          <w:b/>
+          <w:bCs/>
+          <w:noProof/>
+        </w:rPr>
+        <w:drawing>
+          <wp:inline distT="0" distB="0" distL="0" distR="0" wp14:anchorId="1A4A669D" wp14:editId="188C9353">
+            <wp:extent cx="5731510" cy="2930525"/>
+            <wp:effectExtent l="0" t="0" r="2540" b="3175"/>
+            <wp:docPr id="10" name="Picture 10"/>
+            <wp:cNvGraphicFramePr>
+              <a:graphicFrameLocks xmlns:a="http://schemas.openxmlformats.org/drawingml/2006/main" noChangeAspect="1"/>
+            </wp:cNvGraphicFramePr>
+            <a:graphic xmlns:a="http://schemas.openxmlformats.org/drawingml/2006/main">
+              <a:graphicData uri="http://schemas.openxmlformats.org/drawingml/2006/picture">
+                <pic:pic xmlns:pic="http://schemas.openxmlformats.org/drawingml/2006/picture">
+                  <pic:nvPicPr>
+                    <pic:cNvPr id="1" name=""/>
+                    <pic:cNvPicPr/>
+                  </pic:nvPicPr>
+                  <pic:blipFill>
+                    <a:blip r:embed="rId12"/>
+                    <a:stretch>
+                      <a:fillRect/>
+                    </a:stretch>
+                  </pic:blipFill>
+                  <pic:spPr>
+                    <a:xfrm>
+                      <a:off x="0" y="0"/>
+                      <a:ext cx="5731510" cy="2930525"/>
+                    </a:xfrm>
+                    <a:prstGeom prst="rect">
+                      <a:avLst/>
+                    </a:prstGeom>
+                  </pic:spPr>
+                </pic:pic>
+              </a:graphicData>
+            </a:graphic>
+          </wp:inline>
+        </w:drawing>
+      </w:r>
+    </w:p>
+    <w:p>
+      <w:pPr>
+        <w:rPr>
+          <w:b/>
+          <w:bCs/>
+          <w:noProof/>
+        </w:rPr>
+      </w:pPr>
+    </w:p>
+    <w:p>
+      <w:pPr>
+        <w:rPr>
+          <w:noProof/>
+        </w:rPr>
+      </w:pPr>
+      <w:r>
+        <w:rPr>
+          <w:b/>
+          <w:bCs/>
+          <w:noProof/>
+        </w:rPr>
+        <w:t>OpenAPI Access url</w:t>
+      </w:r>
+      <w:r>
+        <w:rPr>
+          <w:noProof/>
+        </w:rPr>
+        <w:t xml:space="preserve"> :- </w:t>
+      </w:r>
+      <w:hyperlink r:id="rId13" w:history="1">
+        <w:r>
+          <w:rPr>
+            <w:rStyle w:val="Hyperlink"/>
+            <w:rFonts w:ascii="Times New Roman" w:hAnsi="Times New Roman" w:cs="Times New Roman"/>
+            <w:b/>
+            <w:bCs/>
+            <w:noProof/>
+          </w:rPr>
+          <w:t>http://localhost:9191/swagger-ui/index.html</w:t>
+        </w:r>
+      </w:hyperlink>
+    </w:p>
+    <w:p>
+      <w:pPr>
+        <w:rPr>
+          <w:noProof/>
+        </w:rPr>
+      </w:pPr>
+    </w:p>
+    <w:p>
+      <w:pPr>
+        <w:pStyle w:val="ListParagraph"/>
+        <w:numPr>
+          <w:ilvl w:val="0"/>
+          <w:numId w:val="2"/>
+        </w:numPr>
+        <w:rPr>
+          <w:noProof/>
+        </w:rPr>
+      </w:pPr>
+      <w:r>
+        <w:rPr>
+          <w:noProof/>
+        </w:rPr>
+        <w:t>LoginController :-</w:t>
+      </w:r>
+    </w:p>
+    <w:p>
+      <w:pPr>
+        <w:rPr>
+          <w:noProof/>
+        </w:rPr>
+      </w:pPr>
+    </w:p>
+    <w:p>
+      <w:pPr>
+        <w:rPr>
+          <w:noProof/>
+        </w:rPr>
+      </w:pPr>
+      <w:r>
+        <w:rPr>
+          <w:noProof/>
+        </w:rPr>
+        <w:drawing>
+          <wp:inline distT="0" distB="0" distL="0" distR="0" wp14:anchorId="2AF1552A" wp14:editId="268E8815">
+            <wp:extent cx="5731510" cy="3222625"/>
+            <wp:effectExtent l="0" t="0" r="2540" b="0"/>
+            <wp:docPr id="3" name="Picture 3"/>
+            <wp:cNvGraphicFramePr>
+              <a:graphicFrameLocks xmlns:a="http://schemas.openxmlformats.org/drawingml/2006/main" noChangeAspect="1"/>
+            </wp:cNvGraphicFramePr>
+            <a:graphic xmlns:a="http://schemas.openxmlformats.org/drawingml/2006/main">
+              <a:graphicData uri="http://schemas.openxmlformats.org/drawingml/2006/picture">
+                <pic:pic xmlns:pic="http://schemas.openxmlformats.org/drawingml/2006/picture">
+                  <pic:nvPicPr>
+                    <pic:cNvPr id="1" name=""/>
+                    <pic:cNvPicPr/>
+                  </pic:nvPicPr>
+                  <pic:blipFill>
+                    <a:blip r:embed="rId14"/>
+                    <a:stretch>
+                      <a:fillRect/>
+                    </a:stretch>
+                  </pic:blipFill>
+                  <pic:spPr>
+                    <a:xfrm>
+                      <a:off x="0" y="0"/>
                       <a:ext cx="5731510" cy="3222625"/>
                     </a:xfrm>
                     <a:prstGeom prst="rect">
@@ -498,7 +923,48 @@
         </w:drawing>
       </w:r>
     </w:p>
-    <w:p/>
+    <w:p>
+      <w:pPr>
+        <w:rPr>
+          <w:noProof/>
+        </w:rPr>
+      </w:pPr>
+    </w:p>
+    <w:p>
+      <w:pPr>
+        <w:rPr>
+          <w:noProof/>
+        </w:rPr>
+      </w:pPr>
+    </w:p>
+    <w:p>
+      <w:pPr>
+        <w:rPr>
+          <w:noProof/>
+        </w:rPr>
+      </w:pPr>
+    </w:p>
+    <w:p>
+      <w:pPr>
+        <w:rPr>
+          <w:noProof/>
+        </w:rPr>
+      </w:pPr>
+    </w:p>
+    <w:p>
+      <w:pPr>
+        <w:rPr>
+          <w:noProof/>
+        </w:rPr>
+      </w:pPr>
+    </w:p>
+    <w:p>
+      <w:pPr>
+        <w:rPr>
+          <w:noProof/>
+        </w:rPr>
+      </w:pPr>
+    </w:p>
     <w:p>
       <w:pPr>
         <w:pStyle w:val="ListParagraph"/>
@@ -508,19 +974,205 @@
         </w:numPr>
         <w:rPr>
           <w:rFonts w:ascii="Times New Roman" w:hAnsi="Times New Roman" w:cs="Times New Roman"/>
+          <w:noProof/>
+        </w:rPr>
+      </w:pPr>
+      <w:r>
+        <w:rPr>
+          <w:rFonts w:ascii="Times New Roman" w:hAnsi="Times New Roman" w:cs="Times New Roman"/>
+          <w:noProof/>
+        </w:rPr>
+        <w:t>Login API</w:t>
+      </w:r>
+      <w:r>
+        <w:rPr>
+          <w:rFonts w:ascii="Times New Roman" w:hAnsi="Times New Roman" w:cs="Times New Roman"/>
+          <w:noProof/>
+        </w:rPr>
+        <w:t xml:space="preserve"> :- </w:t>
+      </w:r>
+    </w:p>
+    <w:p>
+      <w:pPr>
+        <w:pStyle w:val="ListParagraph"/>
+        <w:rPr>
+          <w:rFonts w:ascii="Times New Roman" w:hAnsi="Times New Roman" w:cs="Times New Roman"/>
+          <w:noProof/>
+        </w:rPr>
+      </w:pPr>
+    </w:p>
+    <w:p>
+      <w:pPr>
+        <w:pStyle w:val="ListParagraph"/>
+        <w:rPr>
+          <w:rFonts w:ascii="Times New Roman" w:hAnsi="Times New Roman" w:cs="Times New Roman"/>
+          <w:noProof/>
+        </w:rPr>
+      </w:pPr>
+      <w:r>
+        <w:rPr>
+          <w:rFonts w:ascii="Times New Roman" w:hAnsi="Times New Roman" w:cs="Times New Roman"/>
+          <w:noProof/>
+        </w:rPr>
+        <w:t>This is how proper exception will throw to user in Response. If provide the wrong username and password.</w:t>
+      </w:r>
+    </w:p>
+    <w:p>
+      <w:pPr>
+        <w:pStyle w:val="ListParagraph"/>
+        <w:rPr>
+          <w:rFonts w:ascii="Times New Roman" w:hAnsi="Times New Roman" w:cs="Times New Roman"/>
+          <w:noProof/>
+        </w:rPr>
+      </w:pPr>
+    </w:p>
+    <w:p>
+      <w:pPr>
+        <w:rPr>
+          <w:noProof/>
+        </w:rPr>
+      </w:pPr>
+      <w:r>
+        <w:rPr>
+          <w:noProof/>
+        </w:rPr>
+        <w:drawing>
+          <wp:inline distT="0" distB="0" distL="0" distR="0" wp14:anchorId="1543A31C" wp14:editId="1012F1FB">
+            <wp:extent cx="5731510" cy="3222625"/>
+            <wp:effectExtent l="0" t="0" r="2540" b="0"/>
+            <wp:docPr id="1" name="Picture 1"/>
+            <wp:cNvGraphicFramePr>
+              <a:graphicFrameLocks xmlns:a="http://schemas.openxmlformats.org/drawingml/2006/main" noChangeAspect="1"/>
+            </wp:cNvGraphicFramePr>
+            <a:graphic xmlns:a="http://schemas.openxmlformats.org/drawingml/2006/main">
+              <a:graphicData uri="http://schemas.openxmlformats.org/drawingml/2006/picture">
+                <pic:pic xmlns:pic="http://schemas.openxmlformats.org/drawingml/2006/picture">
+                  <pic:nvPicPr>
+                    <pic:cNvPr id="1" name=""/>
+                    <pic:cNvPicPr/>
+                  </pic:nvPicPr>
+                  <pic:blipFill>
+                    <a:blip r:embed="rId15"/>
+                    <a:stretch>
+                      <a:fillRect/>
+                    </a:stretch>
+                  </pic:blipFill>
+                  <pic:spPr>
+                    <a:xfrm>
+                      <a:off x="0" y="0"/>
+                      <a:ext cx="5731510" cy="3222625"/>
+                    </a:xfrm>
+                    <a:prstGeom prst="rect">
+                      <a:avLst/>
+                    </a:prstGeom>
+                  </pic:spPr>
+                </pic:pic>
+              </a:graphicData>
+            </a:graphic>
+          </wp:inline>
+        </w:drawing>
+      </w:r>
+    </w:p>
+    <w:p>
+      <w:pPr>
+        <w:rPr>
+          <w:noProof/>
+        </w:rPr>
+      </w:pPr>
+    </w:p>
+    <w:p>
+      <w:pPr>
+        <w:rPr>
+          <w:noProof/>
+        </w:rPr>
+      </w:pPr>
+    </w:p>
+    <w:p>
+      <w:pPr>
+        <w:rPr>
+          <w:rFonts w:ascii="Times New Roman" w:hAnsi="Times New Roman" w:cs="Times New Roman"/>
+          <w:noProof/>
           <w:sz w:val="28"/>
           <w:szCs w:val="28"/>
         </w:rPr>
       </w:pPr>
       <w:r>
+        <w:rPr>
+          <w:rFonts w:ascii="Times New Roman" w:hAnsi="Times New Roman" w:cs="Times New Roman"/>
+          <w:noProof/>
+          <w:sz w:val="28"/>
+          <w:szCs w:val="28"/>
+        </w:rPr>
+        <w:t>Other API :-</w:t>
+      </w:r>
+    </w:p>
+    <w:p>
+      <w:r>
+        <w:rPr>
+          <w:noProof/>
+        </w:rPr>
+        <w:lastRenderedPageBreak/>
+        <w:drawing>
+          <wp:inline distT="0" distB="0" distL="0" distR="0" wp14:anchorId="7D9DFBCE" wp14:editId="53135A81">
+            <wp:extent cx="5731510" cy="3222625"/>
+            <wp:effectExtent l="0" t="0" r="2540" b="0"/>
+            <wp:docPr id="2" name="Picture 2"/>
+            <wp:cNvGraphicFramePr>
+              <a:graphicFrameLocks xmlns:a="http://schemas.openxmlformats.org/drawingml/2006/main" noChangeAspect="1"/>
+            </wp:cNvGraphicFramePr>
+            <a:graphic xmlns:a="http://schemas.openxmlformats.org/drawingml/2006/main">
+              <a:graphicData uri="http://schemas.openxmlformats.org/drawingml/2006/picture">
+                <pic:pic xmlns:pic="http://schemas.openxmlformats.org/drawingml/2006/picture">
+                  <pic:nvPicPr>
+                    <pic:cNvPr id="1" name=""/>
+                    <pic:cNvPicPr/>
+                  </pic:nvPicPr>
+                  <pic:blipFill>
+                    <a:blip r:embed="rId16"/>
+                    <a:stretch>
+                      <a:fillRect/>
+                    </a:stretch>
+                  </pic:blipFill>
+                  <pic:spPr>
+                    <a:xfrm>
+                      <a:off x="0" y="0"/>
+                      <a:ext cx="5731510" cy="3222625"/>
+                    </a:xfrm>
+                    <a:prstGeom prst="rect">
+                      <a:avLst/>
+                    </a:prstGeom>
+                  </pic:spPr>
+                </pic:pic>
+              </a:graphicData>
+            </a:graphic>
+          </wp:inline>
+        </w:drawing>
+      </w:r>
+    </w:p>
+    <w:p/>
+    <w:p>
+      <w:pPr>
+        <w:pStyle w:val="ListParagraph"/>
+        <w:numPr>
+          <w:ilvl w:val="0"/>
+          <w:numId w:val="3"/>
+        </w:numPr>
         <w:rPr>
           <w:rFonts w:ascii="Times New Roman" w:hAnsi="Times New Roman" w:cs="Times New Roman"/>
           <w:sz w:val="28"/>
           <w:szCs w:val="28"/>
         </w:rPr>
-        <w:lastRenderedPageBreak/>
+      </w:pPr>
+      <w:proofErr w:type="gramStart"/>
+      <w:r>
+        <w:rPr>
+          <w:rFonts w:ascii="Times New Roman" w:hAnsi="Times New Roman" w:cs="Times New Roman"/>
+          <w:sz w:val="28"/>
+          <w:szCs w:val="28"/>
+        </w:rPr>
         <w:t>Schemas:-</w:t>
       </w:r>
+      <w:proofErr w:type="gramEnd"/>
     </w:p>
     <w:p/>
     <w:p>
@@ -544,7 +1196,7 @@
                     <pic:cNvPicPr/>
                   </pic:nvPicPr>
                   <pic:blipFill>
-                    <a:blip r:embed="rId11"/>
+                    <a:blip r:embed="rId17"/>
                     <a:stretch>
                       <a:fillRect/>
                     </a:stretch>

</xml_diff>